<commit_message>
Pushing for module 7
</commit_message>
<xml_diff>
--- a/module-6/modules6.2/module6.2.docx
+++ b/module-6/modules6.2/module6.2.docx
@@ -72,10 +72,83 @@
         <w:br/>
       </w:r>
       <w:r>
+        <w:rPr>
+          <w:noProof/>
+        </w:rPr>
+        <w:drawing>
+          <wp:inline distT="0" distB="0" distL="0" distR="0" wp14:anchorId="3C62C7E5" wp14:editId="05F59AC1">
+            <wp:extent cx="5943600" cy="2984500"/>
+            <wp:effectExtent l="0" t="0" r="0" b="0"/>
+            <wp:docPr id="183763208" name="Picture 1" descr="A screenshot of a computer&#10;&#10;AI-generated content may be incorrect."/>
+            <wp:cNvGraphicFramePr>
+              <a:graphicFrameLocks xmlns:a="http://schemas.openxmlformats.org/drawingml/2006/main" noChangeAspect="1"/>
+            </wp:cNvGraphicFramePr>
+            <a:graphic xmlns:a="http://schemas.openxmlformats.org/drawingml/2006/main">
+              <a:graphicData uri="http://schemas.openxmlformats.org/drawingml/2006/picture">
+                <pic:pic xmlns:pic="http://schemas.openxmlformats.org/drawingml/2006/picture">
+                  <pic:nvPicPr>
+                    <pic:cNvPr id="183763208" name="Picture 1" descr="A screenshot of a computer&#10;&#10;AI-generated content may be incorrect."/>
+                    <pic:cNvPicPr/>
+                  </pic:nvPicPr>
+                  <pic:blipFill>
+                    <a:blip r:embed="rId5">
+                      <a:extLst>
+                        <a:ext uri="{28A0092B-C50C-407E-A947-70E740481C1C}">
+                          <a14:useLocalDpi xmlns:a14="http://schemas.microsoft.com/office/drawing/2010/main" val="0"/>
+                        </a:ext>
+                      </a:extLst>
+                    </a:blip>
+                    <a:stretch>
+                      <a:fillRect/>
+                    </a:stretch>
+                  </pic:blipFill>
+                  <pic:spPr>
+                    <a:xfrm>
+                      <a:off x="0" y="0"/>
+                      <a:ext cx="5943600" cy="2984500"/>
+                    </a:xfrm>
+                    <a:prstGeom prst="rect">
+                      <a:avLst/>
+                    </a:prstGeom>
+                  </pic:spPr>
+                </pic:pic>
+              </a:graphicData>
+            </a:graphic>
+          </wp:inline>
+        </w:drawing>
+      </w:r>
+      <w:r>
         <w:br/>
       </w:r>
       <w:r>
+        <w:br/>
+        <w:t>I am having trouble trying to figure out what the issues is with this page. I have tried all that I can to figure this out. Hopefully you can advise what I can do to correct this issue.</w:t>
+      </w:r>
+      <w:r>
+        <w:br/>
+      </w:r>
+      <w:r>
+        <w:br/>
+      </w:r>
+      <w:r>
         <w:lastRenderedPageBreak/>
+        <w:t xml:space="preserve">I wanted to turn this is to get some partial credit but something went wrong where I cannot come to a solution, </w:t>
+      </w:r>
+      <w:r>
+        <w:br/>
+      </w:r>
+      <w:r>
+        <w:br/>
+        <w:t xml:space="preserve">Thanks in advance </w:t>
+      </w:r>
+      <w:r>
+        <w:br/>
+        <w:t>Sylvester</w:t>
+      </w:r>
+      <w:r>
+        <w:br/>
+      </w:r>
+      <w:r>
         <w:br/>
       </w:r>
       <w:r>
@@ -98,7 +171,7 @@
                     <pic:cNvPicPr/>
                   </pic:nvPicPr>
                   <pic:blipFill>
-                    <a:blip r:embed="rId5">
+                    <a:blip r:embed="rId6">
                       <a:extLst>
                         <a:ext uri="{28A0092B-C50C-407E-A947-70E740481C1C}">
                           <a14:useLocalDpi xmlns:a14="http://schemas.microsoft.com/office/drawing/2010/main" val="0"/>

</xml_diff>